<commit_message>
updated requirements for new elements
</commit_message>
<xml_diff>
--- a/hello.docx
+++ b/hello.docx
@@ -536,6 +536,43 @@
       </w:r>
       <w:r>
         <w:t xml:space="preserve">.</w:t>
+      </w:r>
+    </w:p>
+    <w:p>
+      <w:pPr>
+        <w:pStyle w:val="BodyText"/>
+      </w:pPr>
+      <w:r>
+        <w:t xml:space="preserve">Use the following command to generate the requirements document. Make sure to exclude all Windows-related packages. I.e. Ctrl + F &gt;</w:t>
+      </w:r>
+      <w:r>
+        <w:t xml:space="preserve"> </w:t>
+      </w:r>
+      <w:r>
+        <w:t xml:space="preserve">“</w:t>
+      </w:r>
+      <w:r>
+        <w:t xml:space="preserve">win</w:t>
+      </w:r>
+      <w:r>
+        <w:t xml:space="preserve">”</w:t>
+      </w:r>
+      <w:r>
+        <w:t xml:space="preserve"> </w:t>
+      </w:r>
+      <w:r>
+        <w:t xml:space="preserve">and delete all hits.</w:t>
+      </w:r>
+    </w:p>
+    <w:p>
+      <w:pPr>
+        <w:pStyle w:val="SourceCode"/>
+      </w:pPr>
+      <w:r>
+        <w:rPr>
+          <w:rStyle w:val="VerbatimChar"/>
+        </w:rPr>
+        <w:t xml:space="preserve">pip freeze &gt; requirements.txt</w:t>
       </w:r>
     </w:p>
     <w:bookmarkEnd w:id="24"/>

</xml_diff>